<commit_message>
Update documentation.. still needs work on the refinement stuff
</commit_message>
<xml_diff>
--- a/manuscripts/IFM2017/Discussion on the problem with refining big.docx
+++ b/manuscripts/IFM2017/Discussion on the problem with refining big.docx
@@ -2101,8 +2101,6 @@
         </w:rPr>
         <w:t xml:space="preserve"> </w:t>
       </w:r>
-      <w:bookmarkStart w:id="0" w:name="_GoBack"/>
-      <w:bookmarkEnd w:id="0"/>
       <w:r>
         <w:rPr>
           <w:rFonts w:ascii="Helvetica" w:hAnsi="Helvetica" w:cs="Helvetica"/>
@@ -2134,7 +2132,14 @@
           <w:rFonts w:ascii="Helvetica" w:hAnsi="Helvetica" w:cs="Helvetica"/>
           <w:lang w:val="en-US"/>
         </w:rPr>
-        <w:t xml:space="preserve">I am beginning to think we need a new PO generator! - </w:t>
+        <w:t>I am beginning to think</w:t>
+      </w:r>
+      <w:r>
+        <w:rPr>
+          <w:rFonts w:ascii="Helvetica" w:hAnsi="Helvetica" w:cs="Helvetica"/>
+          <w:lang w:val="en-US"/>
+        </w:rPr>
+        <w:t xml:space="preserve"> we need a new PO generator!  </w:t>
       </w:r>
       <w:proofErr w:type="gramStart"/>
       <w:r>
@@ -2142,16 +2147,16 @@
           <w:rFonts w:ascii="Helvetica" w:hAnsi="Helvetica" w:cs="Helvetica"/>
           <w:lang w:val="en-US"/>
         </w:rPr>
-        <w:t>i</w:t>
+        <w:t>I</w:t>
+      </w:r>
+      <w:r>
+        <w:rPr>
+          <w:rFonts w:ascii="Helvetica" w:hAnsi="Helvetica" w:cs="Helvetica"/>
+          <w:lang w:val="en-US"/>
+        </w:rPr>
+        <w:t>.e. a formal semantics for SCXML refinement.</w:t>
       </w:r>
       <w:proofErr w:type="gramEnd"/>
-      <w:r>
-        <w:rPr>
-          <w:rFonts w:ascii="Helvetica" w:hAnsi="Helvetica" w:cs="Helvetica"/>
-          <w:lang w:val="en-US"/>
-        </w:rPr>
-        <w:t>.e. a formal semantics for SCXML refinement.</w:t>
-      </w:r>
     </w:p>
     <w:p>
       <w:pPr>
@@ -2720,44 +2725,65 @@
           <w:rFonts w:ascii="Helvetica" w:hAnsi="Helvetica" w:cs="Helvetica"/>
           <w:lang w:val="en-US"/>
         </w:rPr>
-        <w:t xml:space="preserve">Solution 1 doesn’t fit my understanding of the big step semantics. </w:t>
-      </w:r>
-      <w:proofErr w:type="spellStart"/>
+        <w:t>Solution 1 doesn’t fit my understand</w:t>
+      </w:r>
+      <w:r>
+        <w:rPr>
+          <w:rFonts w:ascii="Helvetica" w:hAnsi="Helvetica" w:cs="Helvetica"/>
+          <w:lang w:val="en-US"/>
+        </w:rPr>
+        <w:t>ing of the big step semantics. I</w:t>
+      </w:r>
+      <w:r>
+        <w:rPr>
+          <w:rFonts w:ascii="Helvetica" w:hAnsi="Helvetica" w:cs="Helvetica"/>
+          <w:lang w:val="en-US"/>
+        </w:rPr>
+        <w:t xml:space="preserve"> will check but I think the new events cannot enable E’ within a single big step. Assuming this is correct we want New to converge over several big steps rather than within one big step. Hence solution 2 does exactly what we want. In refinements we elaborate the preliminary steps that replace the phantom big </w:t>
+      </w:r>
+      <w:bookmarkStart w:id="0" w:name="_GoBack"/>
+      <w:r>
+        <w:rPr>
+          <w:rFonts w:ascii="Helvetica" w:hAnsi="Helvetica" w:cs="Helvetica"/>
+          <w:lang w:val="en-US"/>
+        </w:rPr>
+        <w:t xml:space="preserve">steps. </w:t>
+      </w:r>
+    </w:p>
+    <w:bookmarkEnd w:id="0"/>
+    <w:p>
+      <w:pPr>
+        <w:widowControl w:val="0"/>
+        <w:autoSpaceDE w:val="0"/>
+        <w:autoSpaceDN w:val="0"/>
+        <w:adjustRightInd w:val="0"/>
+        <w:rPr>
+          <w:rFonts w:ascii="Helvetica" w:hAnsi="Helvetica" w:cs="Helvetica"/>
+          <w:lang w:val="en-US"/>
+        </w:rPr>
+      </w:pPr>
+      <w:r>
+        <w:rPr>
+          <w:rFonts w:ascii="Helvetica" w:hAnsi="Helvetica" w:cs="Helvetica"/>
+          <w:lang w:val="en-US"/>
+        </w:rPr>
+        <w:t>The only odd thing for the Engineer is that the simulation can freewheel at the abstract levels</w:t>
+      </w:r>
       <w:proofErr w:type="gramStart"/>
       <w:r>
         <w:rPr>
           <w:rFonts w:ascii="Helvetica" w:hAnsi="Helvetica" w:cs="Helvetica"/>
           <w:lang w:val="en-US"/>
         </w:rPr>
-        <w:t>i</w:t>
-      </w:r>
-      <w:proofErr w:type="spellEnd"/>
+        <w:t>..</w:t>
+      </w:r>
       <w:proofErr w:type="gramEnd"/>
       <w:r>
         <w:rPr>
           <w:rFonts w:ascii="Helvetica" w:hAnsi="Helvetica" w:cs="Helvetica"/>
           <w:lang w:val="en-US"/>
         </w:rPr>
-        <w:t xml:space="preserve"> will check but I think the new events cannot enable E’ within a single big step. Assuming this is correct we want New to converge over several big steps rather than within one big step. Hence solution 2 does exactly what we want. In refinements we elaborate the preliminary steps that replace the phantom big steps. </w:t>
-      </w:r>
-    </w:p>
-    <w:p>
-      <w:pPr>
-        <w:widowControl w:val="0"/>
-        <w:autoSpaceDE w:val="0"/>
-        <w:autoSpaceDN w:val="0"/>
-        <w:adjustRightInd w:val="0"/>
-        <w:rPr>
-          <w:rFonts w:ascii="Helvetica" w:hAnsi="Helvetica" w:cs="Helvetica"/>
-          <w:lang w:val="en-US"/>
-        </w:rPr>
-      </w:pPr>
-      <w:r>
-        <w:rPr>
-          <w:rFonts w:ascii="Helvetica" w:hAnsi="Helvetica" w:cs="Helvetica"/>
-          <w:lang w:val="en-US"/>
-        </w:rPr>
-        <w:t>The only odd thing for the Engineer is that the simulation can freewheel at the abstract levels</w:t>
+        <w:t xml:space="preserve"> </w:t>
       </w:r>
       <w:proofErr w:type="gramStart"/>
       <w:r>
@@ -2765,7 +2791,7 @@
           <w:rFonts w:ascii="Helvetica" w:hAnsi="Helvetica" w:cs="Helvetica"/>
           <w:lang w:val="en-US"/>
         </w:rPr>
-        <w:t>..</w:t>
+        <w:t>but</w:t>
       </w:r>
       <w:proofErr w:type="gramEnd"/>
       <w:r>
@@ -2773,39 +2799,21 @@
           <w:rFonts w:ascii="Helvetica" w:hAnsi="Helvetica" w:cs="Helvetica"/>
           <w:lang w:val="en-US"/>
         </w:rPr>
-        <w:t xml:space="preserve"> </w:t>
-      </w:r>
-      <w:proofErr w:type="gramStart"/>
-      <w:r>
-        <w:rPr>
-          <w:rFonts w:ascii="Helvetica" w:hAnsi="Helvetica" w:cs="Helvetica"/>
-          <w:lang w:val="en-US"/>
-        </w:rPr>
-        <w:t>but</w:t>
-      </w:r>
-      <w:proofErr w:type="gramEnd"/>
-      <w:r>
-        <w:rPr>
-          <w:rFonts w:ascii="Helvetica" w:hAnsi="Helvetica" w:cs="Helvetica"/>
-          <w:lang w:val="en-US"/>
-        </w:rPr>
-        <w:t xml:space="preserve"> that is a true reflection of the abstraction.  To make the simulation nicer for the long-suffering Engineer, perhaps we could have a concept of ‘final’ for a </w:t>
-      </w:r>
-      <w:proofErr w:type="gramStart"/>
-      <w:r>
-        <w:rPr>
-          <w:rFonts w:ascii="Helvetica" w:hAnsi="Helvetica" w:cs="Helvetica"/>
-          <w:lang w:val="en-US"/>
-        </w:rPr>
-        <w:t>transition which</w:t>
-      </w:r>
-      <w:proofErr w:type="gramEnd"/>
-      <w:r>
-        <w:rPr>
-          <w:rFonts w:ascii="Helvetica" w:hAnsi="Helvetica" w:cs="Helvetica"/>
-          <w:lang w:val="en-US"/>
-        </w:rPr>
-        <w:t xml:space="preserve"> means it IS required for the next big step. If final is set, the transition guard cannot be strengthened any more. </w:t>
+        <w:t xml:space="preserve"> that is a true reflection of the abstraction.  To make the simulation nicer for the long-suffering Engineer, perhaps we could have a concept of ‘final’ for a transition</w:t>
+      </w:r>
+      <w:r>
+        <w:rPr>
+          <w:rFonts w:ascii="Helvetica" w:hAnsi="Helvetica" w:cs="Helvetica"/>
+          <w:lang w:val="en-US"/>
+        </w:rPr>
+        <w:t>,</w:t>
+      </w:r>
+      <w:r>
+        <w:rPr>
+          <w:rFonts w:ascii="Helvetica" w:hAnsi="Helvetica" w:cs="Helvetica"/>
+          <w:lang w:val="en-US"/>
+        </w:rPr>
+        <w:t xml:space="preserve"> which means it IS required for the next big step. If final is set, the transition guard cannot be strengthened any more. </w:t>
       </w:r>
       <w:proofErr w:type="spellStart"/>
       <w:proofErr w:type="gramStart"/>

</xml_diff>